<commit_message>
Exercise 3 added / journal updated
</commit_message>
<xml_diff>
--- a/python-learning-journal.docx
+++ b/python-learning-journal.docx
@@ -622,23 +622,7 @@
           <w:szCs w:val="20"/>
         </w:rPr>
         <w:br/>
-        <w:t>The iPython Shell offers several advantages over Python's default shell. Firstly, it provides enhanced interactivity and productivity features such as tab completion, syntax highlighting, and inline documentation, which facilitate faster coding and debugging</w:t>
-      </w:r>
-      <w:r>
-        <w:rPr>
-          <w:rFonts w:ascii="Roboto" w:eastAsia="Roboto" w:hAnsi="Roboto" w:cs="Roboto"/>
-          <w:sz w:val="20"/>
-          <w:szCs w:val="20"/>
-        </w:rPr>
-        <w:t>, and</w:t>
-      </w:r>
-      <w:r>
-        <w:rPr>
-          <w:rFonts w:ascii="Roboto" w:eastAsia="Roboto" w:hAnsi="Roboto" w:cs="Roboto"/>
-          <w:sz w:val="20"/>
-          <w:szCs w:val="20"/>
-        </w:rPr>
-        <w:t xml:space="preserve"> iPython supports integration with various data analysis libraries and tools</w:t>
+        <w:t>The iPython Shell offers several advantages over Python's default shell. Firstly, it provides enhanced interactivity and productivity features such as tab completion, syntax highlighting, and inline documentation, which facilitate faster coding and debugging, and iPython supports integration with various data analysis libraries and tools</w:t>
       </w:r>
       <w:r>
         <w:rPr>
@@ -1495,6 +1479,605 @@
         <w:t>.</w:t>
       </w:r>
     </w:p>
+    <w:p>
+      <w:pPr>
+        <w:pStyle w:val="ListParagraph"/>
+        <w:spacing w:after="0" w:line="360" w:lineRule="auto"/>
+        <w:rPr>
+          <w:rFonts w:ascii="Roboto" w:hAnsi="Roboto"/>
+          <w:sz w:val="20"/>
+          <w:szCs w:val="20"/>
+        </w:rPr>
+      </w:pPr>
+    </w:p>
+    <w:p>
+      <w:pPr>
+        <w:pStyle w:val="Heading3"/>
+        <w:rPr>
+          <w:rFonts w:ascii="Oswald" w:eastAsia="Oswald" w:hAnsi="Oswald" w:cs="Oswald"/>
+          <w:color w:val="000000"/>
+        </w:rPr>
+      </w:pPr>
+      <w:r>
+        <w:rPr>
+          <w:rFonts w:ascii="Oswald" w:eastAsia="Oswald" w:hAnsi="Oswald" w:cs="Oswald"/>
+          <w:color w:val="000000"/>
+          <w:sz w:val="32"/>
+          <w:szCs w:val="32"/>
+        </w:rPr>
+        <w:t>Exercise 1.3: Functions and Other Operations in Python</w:t>
+      </w:r>
+    </w:p>
+    <w:p>
+      <w:pPr>
+        <w:spacing w:line="360" w:lineRule="auto"/>
+        <w:rPr>
+          <w:rFonts w:ascii="Oswald" w:eastAsia="Oswald" w:hAnsi="Oswald" w:cs="Oswald"/>
+          <w:sz w:val="24"/>
+          <w:szCs w:val="24"/>
+        </w:rPr>
+      </w:pPr>
+      <w:r>
+        <w:rPr>
+          <w:rFonts w:ascii="Oswald" w:eastAsia="Oswald" w:hAnsi="Oswald" w:cs="Oswald"/>
+          <w:sz w:val="24"/>
+          <w:szCs w:val="24"/>
+        </w:rPr>
+        <w:t>Reflection questions</w:t>
+      </w:r>
+    </w:p>
+    <w:p>
+      <w:pPr>
+        <w:numPr>
+          <w:ilvl w:val="0"/>
+          <w:numId w:val="7"/>
+        </w:numPr>
+        <w:spacing w:after="0" w:line="360" w:lineRule="auto"/>
+        <w:rPr>
+          <w:b/>
+          <w:bCs/>
+          <w:sz w:val="20"/>
+          <w:szCs w:val="20"/>
+        </w:rPr>
+      </w:pPr>
+      <w:r>
+        <w:rPr>
+          <w:rFonts w:ascii="Roboto" w:eastAsia="Roboto" w:hAnsi="Roboto" w:cs="Roboto"/>
+          <w:b/>
+          <w:bCs/>
+          <w:sz w:val="20"/>
+          <w:szCs w:val="20"/>
+        </w:rPr>
+        <w:t xml:space="preserve">In this Exercise, you learned how to use </w:t>
+      </w:r>
+      <w:r>
+        <w:rPr>
+          <w:rFonts w:ascii="Roboto" w:eastAsia="Roboto" w:hAnsi="Roboto" w:cs="Roboto"/>
+          <w:b/>
+          <w:bCs/>
+          <w:color w:val="C7254E"/>
+          <w:sz w:val="20"/>
+          <w:szCs w:val="20"/>
+          <w:shd w:val="clear" w:color="auto" w:fill="F9F2F4"/>
+        </w:rPr>
+        <w:t>if-</w:t>
+      </w:r>
+      <w:proofErr w:type="spellStart"/>
+      <w:r>
+        <w:rPr>
+          <w:rFonts w:ascii="Roboto" w:eastAsia="Roboto" w:hAnsi="Roboto" w:cs="Roboto"/>
+          <w:b/>
+          <w:bCs/>
+          <w:color w:val="C7254E"/>
+          <w:sz w:val="20"/>
+          <w:szCs w:val="20"/>
+          <w:shd w:val="clear" w:color="auto" w:fill="F9F2F4"/>
+        </w:rPr>
+        <w:t>elif</w:t>
+      </w:r>
+      <w:proofErr w:type="spellEnd"/>
+      <w:r>
+        <w:rPr>
+          <w:rFonts w:ascii="Roboto" w:eastAsia="Roboto" w:hAnsi="Roboto" w:cs="Roboto"/>
+          <w:b/>
+          <w:bCs/>
+          <w:color w:val="C7254E"/>
+          <w:sz w:val="20"/>
+          <w:szCs w:val="20"/>
+          <w:shd w:val="clear" w:color="auto" w:fill="F9F2F4"/>
+        </w:rPr>
+        <w:t>-else</w:t>
+      </w:r>
+      <w:r>
+        <w:rPr>
+          <w:rFonts w:ascii="Roboto" w:eastAsia="Roboto" w:hAnsi="Roboto" w:cs="Roboto"/>
+          <w:b/>
+          <w:bCs/>
+          <w:sz w:val="20"/>
+          <w:szCs w:val="20"/>
+        </w:rPr>
+        <w:t xml:space="preserve"> statements to run different tasks based on conditions that you define. Now practice that skill by writing a script for a simple travel app using an </w:t>
+      </w:r>
+      <w:r>
+        <w:rPr>
+          <w:rFonts w:ascii="Roboto" w:eastAsia="Roboto" w:hAnsi="Roboto" w:cs="Roboto"/>
+          <w:b/>
+          <w:bCs/>
+          <w:color w:val="C7254E"/>
+          <w:sz w:val="20"/>
+          <w:szCs w:val="20"/>
+          <w:shd w:val="clear" w:color="auto" w:fill="F9F2F4"/>
+        </w:rPr>
+        <w:t>if-</w:t>
+      </w:r>
+      <w:proofErr w:type="spellStart"/>
+      <w:r>
+        <w:rPr>
+          <w:rFonts w:ascii="Roboto" w:eastAsia="Roboto" w:hAnsi="Roboto" w:cs="Roboto"/>
+          <w:b/>
+          <w:bCs/>
+          <w:color w:val="C7254E"/>
+          <w:sz w:val="20"/>
+          <w:szCs w:val="20"/>
+          <w:shd w:val="clear" w:color="auto" w:fill="F9F2F4"/>
+        </w:rPr>
+        <w:t>elif</w:t>
+      </w:r>
+      <w:proofErr w:type="spellEnd"/>
+      <w:r>
+        <w:rPr>
+          <w:rFonts w:ascii="Roboto" w:eastAsia="Roboto" w:hAnsi="Roboto" w:cs="Roboto"/>
+          <w:b/>
+          <w:bCs/>
+          <w:color w:val="C7254E"/>
+          <w:sz w:val="20"/>
+          <w:szCs w:val="20"/>
+          <w:shd w:val="clear" w:color="auto" w:fill="F9F2F4"/>
+        </w:rPr>
+        <w:t>-else</w:t>
+      </w:r>
+      <w:r>
+        <w:rPr>
+          <w:rFonts w:ascii="Roboto" w:eastAsia="Roboto" w:hAnsi="Roboto" w:cs="Roboto"/>
+          <w:b/>
+          <w:bCs/>
+          <w:sz w:val="20"/>
+          <w:szCs w:val="20"/>
+        </w:rPr>
+        <w:t xml:space="preserve"> statement for the following situation: </w:t>
+      </w:r>
+      <w:r>
+        <w:rPr>
+          <w:rFonts w:ascii="Roboto" w:eastAsia="Roboto" w:hAnsi="Roboto" w:cs="Roboto"/>
+          <w:b/>
+          <w:bCs/>
+          <w:sz w:val="20"/>
+          <w:szCs w:val="20"/>
+        </w:rPr>
+        <w:br/>
+      </w:r>
+    </w:p>
+    <w:p>
+      <w:pPr>
+        <w:numPr>
+          <w:ilvl w:val="0"/>
+          <w:numId w:val="8"/>
+        </w:numPr>
+        <w:spacing w:after="0" w:line="360" w:lineRule="auto"/>
+        <w:rPr>
+          <w:rFonts w:ascii="Roboto" w:eastAsia="Roboto" w:hAnsi="Roboto" w:cs="Roboto"/>
+          <w:b/>
+          <w:bCs/>
+          <w:sz w:val="20"/>
+          <w:szCs w:val="20"/>
+        </w:rPr>
+      </w:pPr>
+      <w:r>
+        <w:rPr>
+          <w:rFonts w:ascii="Roboto" w:eastAsia="Roboto" w:hAnsi="Roboto" w:cs="Roboto"/>
+          <w:b/>
+          <w:bCs/>
+          <w:sz w:val="20"/>
+          <w:szCs w:val="20"/>
+        </w:rPr>
+        <w:t xml:space="preserve">The script should ask the user where they want to travel. </w:t>
+      </w:r>
+    </w:p>
+    <w:p>
+      <w:pPr>
+        <w:numPr>
+          <w:ilvl w:val="0"/>
+          <w:numId w:val="8"/>
+        </w:numPr>
+        <w:spacing w:after="0" w:line="360" w:lineRule="auto"/>
+        <w:rPr>
+          <w:rFonts w:ascii="Roboto" w:eastAsia="Roboto" w:hAnsi="Roboto" w:cs="Roboto"/>
+          <w:b/>
+          <w:bCs/>
+          <w:sz w:val="20"/>
+          <w:szCs w:val="20"/>
+        </w:rPr>
+      </w:pPr>
+      <w:r>
+        <w:rPr>
+          <w:rFonts w:ascii="Roboto" w:eastAsia="Roboto" w:hAnsi="Roboto" w:cs="Roboto"/>
+          <w:b/>
+          <w:bCs/>
+          <w:sz w:val="20"/>
+          <w:szCs w:val="20"/>
+        </w:rPr>
+        <w:t xml:space="preserve">The user’s input should be checked for 3 different travel destinations that you define. </w:t>
+      </w:r>
+    </w:p>
+    <w:p>
+      <w:pPr>
+        <w:numPr>
+          <w:ilvl w:val="0"/>
+          <w:numId w:val="8"/>
+        </w:numPr>
+        <w:spacing w:after="0" w:line="360" w:lineRule="auto"/>
+        <w:rPr>
+          <w:rFonts w:ascii="Roboto" w:eastAsia="Roboto" w:hAnsi="Roboto" w:cs="Roboto"/>
+          <w:b/>
+          <w:bCs/>
+          <w:sz w:val="20"/>
+          <w:szCs w:val="20"/>
+        </w:rPr>
+      </w:pPr>
+      <w:r>
+        <w:rPr>
+          <w:rFonts w:ascii="Roboto" w:eastAsia="Roboto" w:hAnsi="Roboto" w:cs="Roboto"/>
+          <w:b/>
+          <w:bCs/>
+          <w:sz w:val="20"/>
+          <w:szCs w:val="20"/>
+        </w:rPr>
+        <w:t>If the user’s input is one of those 3 destinations, the following statement should be printed: “Enjoy your stay in ______!”</w:t>
+      </w:r>
+    </w:p>
+    <w:p>
+      <w:pPr>
+        <w:numPr>
+          <w:ilvl w:val="0"/>
+          <w:numId w:val="8"/>
+        </w:numPr>
+        <w:spacing w:after="0" w:line="360" w:lineRule="auto"/>
+        <w:rPr>
+          <w:rFonts w:ascii="Roboto" w:eastAsia="Roboto" w:hAnsi="Roboto" w:cs="Roboto"/>
+          <w:b/>
+          <w:bCs/>
+          <w:sz w:val="20"/>
+          <w:szCs w:val="20"/>
+        </w:rPr>
+      </w:pPr>
+      <w:r>
+        <w:rPr>
+          <w:rFonts w:ascii="Roboto" w:eastAsia="Roboto" w:hAnsi="Roboto" w:cs="Roboto"/>
+          <w:b/>
+          <w:bCs/>
+          <w:sz w:val="20"/>
+          <w:szCs w:val="20"/>
+        </w:rPr>
+        <w:t>If the user’s input is something other than the defined destinations, the following statement should be printed: “Oops, that destination is not currently available.”</w:t>
+      </w:r>
+    </w:p>
+    <w:p>
+      <w:pPr>
+        <w:spacing w:line="360" w:lineRule="auto"/>
+        <w:rPr>
+          <w:rFonts w:ascii="Roboto" w:eastAsia="Roboto" w:hAnsi="Roboto" w:cs="Roboto"/>
+          <w:b/>
+          <w:bCs/>
+          <w:sz w:val="20"/>
+          <w:szCs w:val="20"/>
+        </w:rPr>
+      </w:pPr>
+      <w:r>
+        <w:rPr>
+          <w:rFonts w:ascii="Roboto" w:eastAsia="Roboto" w:hAnsi="Roboto" w:cs="Roboto"/>
+          <w:b/>
+          <w:bCs/>
+          <w:sz w:val="20"/>
+          <w:szCs w:val="20"/>
+        </w:rPr>
+        <w:tab/>
+      </w:r>
+    </w:p>
+    <w:p>
+      <w:pPr>
+        <w:spacing w:line="360" w:lineRule="auto"/>
+        <w:rPr>
+          <w:rFonts w:ascii="Roboto" w:eastAsia="Roboto" w:hAnsi="Roboto" w:cs="Roboto"/>
+          <w:b/>
+          <w:bCs/>
+          <w:sz w:val="20"/>
+          <w:szCs w:val="20"/>
+        </w:rPr>
+      </w:pPr>
+    </w:p>
+    <w:p>
+      <w:pPr>
+        <w:spacing w:line="360" w:lineRule="auto"/>
+        <w:rPr>
+          <w:rFonts w:ascii="Roboto" w:eastAsia="Roboto" w:hAnsi="Roboto" w:cs="Roboto"/>
+          <w:b/>
+          <w:bCs/>
+          <w:sz w:val="20"/>
+          <w:szCs w:val="20"/>
+        </w:rPr>
+      </w:pPr>
+    </w:p>
+    <w:p>
+      <w:pPr>
+        <w:spacing w:line="360" w:lineRule="auto"/>
+        <w:rPr>
+          <w:rFonts w:ascii="Roboto" w:eastAsia="Roboto" w:hAnsi="Roboto" w:cs="Roboto"/>
+          <w:b/>
+          <w:bCs/>
+          <w:sz w:val="20"/>
+          <w:szCs w:val="20"/>
+        </w:rPr>
+      </w:pPr>
+    </w:p>
+    <w:p>
+      <w:pPr>
+        <w:spacing w:line="360" w:lineRule="auto"/>
+        <w:rPr>
+          <w:rFonts w:ascii="Roboto" w:eastAsia="Roboto" w:hAnsi="Roboto" w:cs="Roboto"/>
+          <w:b/>
+          <w:bCs/>
+          <w:i/>
+          <w:sz w:val="20"/>
+          <w:szCs w:val="20"/>
+        </w:rPr>
+      </w:pPr>
+      <w:r>
+        <w:rPr>
+          <w:rFonts w:ascii="Roboto" w:eastAsia="Roboto" w:hAnsi="Roboto" w:cs="Roboto"/>
+          <w:b/>
+          <w:bCs/>
+          <w:sz w:val="20"/>
+          <w:szCs w:val="20"/>
+        </w:rPr>
+        <w:lastRenderedPageBreak/>
+        <w:t xml:space="preserve">Write your script here. </w:t>
+      </w:r>
+      <w:r>
+        <w:rPr>
+          <w:rFonts w:ascii="Roboto" w:eastAsia="Roboto" w:hAnsi="Roboto" w:cs="Roboto"/>
+          <w:b/>
+          <w:bCs/>
+          <w:i/>
+          <w:sz w:val="20"/>
+          <w:szCs w:val="20"/>
+        </w:rPr>
+        <w:t>(Hint: remember what you learned about indents!)</w:t>
+      </w:r>
+    </w:p>
+    <w:bookmarkStart w:id="0" w:name="_MON_1771792619"/>
+    <w:bookmarkEnd w:id="0"/>
+    <w:p>
+      <w:pPr>
+        <w:spacing w:after="0" w:line="360" w:lineRule="auto"/>
+        <w:rPr>
+          <w:rFonts w:ascii="Roboto" w:hAnsi="Roboto"/>
+          <w:sz w:val="20"/>
+          <w:szCs w:val="20"/>
+        </w:rPr>
+      </w:pPr>
+      <w:r>
+        <w:rPr>
+          <w:rFonts w:ascii="Roboto" w:hAnsi="Roboto"/>
+          <w:sz w:val="20"/>
+          <w:szCs w:val="20"/>
+        </w:rPr>
+        <w:object w:dxaOrig="9026" w:dyaOrig="4275" w14:anchorId="064B8E7E">
+          <v:shapetype id="_x0000_t75" coordsize="21600,21600" o:spt="75" o:preferrelative="t" path="m@4@5l@4@11@9@11@9@5xe" filled="f" stroked="f">
+            <v:stroke joinstyle="miter"/>
+            <v:formulas>
+              <v:f eqn="if lineDrawn pixelLineWidth 0"/>
+              <v:f eqn="sum @0 1 0"/>
+              <v:f eqn="sum 0 0 @1"/>
+              <v:f eqn="prod @2 1 2"/>
+              <v:f eqn="prod @3 21600 pixelWidth"/>
+              <v:f eqn="prod @3 21600 pixelHeight"/>
+              <v:f eqn="sum @0 0 1"/>
+              <v:f eqn="prod @6 1 2"/>
+              <v:f eqn="prod @7 21600 pixelWidth"/>
+              <v:f eqn="sum @8 21600 0"/>
+              <v:f eqn="prod @7 21600 pixelHeight"/>
+              <v:f eqn="sum @10 21600 0"/>
+            </v:formulas>
+            <v:path o:extrusionok="f" gradientshapeok="t" o:connecttype="rect"/>
+            <o:lock v:ext="edit" aspectratio="t"/>
+          </v:shapetype>
+          <v:shape id="_x0000_i1034" type="#_x0000_t75" style="width:451.5pt;height:214pt" o:ole="">
+            <v:imagedata r:id="rId5" o:title=""/>
+          </v:shape>
+          <o:OLEObject Type="Embed" ProgID="Word.OpenDocumentText.12" ShapeID="_x0000_i1034" DrawAspect="Content" ObjectID="_1771793427" r:id="rId6"/>
+        </w:object>
+      </w:r>
+    </w:p>
+    <w:p>
+      <w:pPr>
+        <w:spacing w:after="0" w:line="360" w:lineRule="auto"/>
+        <w:rPr>
+          <w:rFonts w:ascii="Roboto" w:hAnsi="Roboto"/>
+          <w:sz w:val="20"/>
+          <w:szCs w:val="20"/>
+        </w:rPr>
+      </w:pPr>
+    </w:p>
+    <w:p>
+      <w:pPr>
+        <w:pStyle w:val="ListParagraph"/>
+        <w:numPr>
+          <w:ilvl w:val="0"/>
+          <w:numId w:val="7"/>
+        </w:numPr>
+        <w:spacing w:after="0" w:line="360" w:lineRule="auto"/>
+        <w:rPr>
+          <w:rFonts w:ascii="Roboto" w:eastAsia="Roboto" w:hAnsi="Roboto" w:cs="Roboto"/>
+          <w:b/>
+          <w:bCs/>
+          <w:sz w:val="20"/>
+          <w:szCs w:val="20"/>
+        </w:rPr>
+      </w:pPr>
+      <w:r>
+        <w:rPr>
+          <w:rFonts w:ascii="Roboto" w:eastAsia="Roboto" w:hAnsi="Roboto" w:cs="Roboto"/>
+          <w:b/>
+          <w:bCs/>
+          <w:sz w:val="20"/>
+          <w:szCs w:val="20"/>
+        </w:rPr>
+        <w:t>Imagine you’re at a job interview for a Python developer role. The interviewer says “Explain logical operators in Python”. Draft how you would respond.</w:t>
+      </w:r>
+    </w:p>
+    <w:p>
+      <w:pPr>
+        <w:pStyle w:val="ListParagraph"/>
+        <w:spacing w:after="0" w:line="360" w:lineRule="auto"/>
+        <w:rPr>
+          <w:rFonts w:ascii="Roboto" w:hAnsi="Roboto"/>
+          <w:sz w:val="20"/>
+          <w:szCs w:val="20"/>
+        </w:rPr>
+      </w:pPr>
+      <w:r>
+        <w:rPr>
+          <w:rFonts w:ascii="Roboto" w:hAnsi="Roboto"/>
+          <w:sz w:val="20"/>
+          <w:szCs w:val="20"/>
+        </w:rPr>
+        <w:t>Logical operators in Python are used to combine conditional statements and perform logical operations on boolean values. There are three main logical operators: `and`, `or`, and `not`. The `and` operator returns True if both operands are True, the `or` operator returns True if at least one operand is True, and the `not` operator returns the opposite boolean value of the operand.</w:t>
+      </w:r>
+    </w:p>
+    <w:p>
+      <w:pPr>
+        <w:pStyle w:val="ListParagraph"/>
+        <w:spacing w:after="0" w:line="360" w:lineRule="auto"/>
+        <w:rPr>
+          <w:rFonts w:ascii="Roboto" w:hAnsi="Roboto"/>
+          <w:sz w:val="20"/>
+          <w:szCs w:val="20"/>
+        </w:rPr>
+      </w:pPr>
+    </w:p>
+    <w:p>
+      <w:pPr>
+        <w:pStyle w:val="ListParagraph"/>
+        <w:numPr>
+          <w:ilvl w:val="0"/>
+          <w:numId w:val="7"/>
+        </w:numPr>
+        <w:spacing w:after="0" w:line="360" w:lineRule="auto"/>
+        <w:rPr>
+          <w:rFonts w:ascii="Roboto" w:hAnsi="Roboto"/>
+          <w:b/>
+          <w:bCs/>
+          <w:sz w:val="20"/>
+          <w:szCs w:val="20"/>
+        </w:rPr>
+      </w:pPr>
+      <w:r>
+        <w:rPr>
+          <w:rFonts w:ascii="Roboto" w:eastAsia="Roboto" w:hAnsi="Roboto" w:cs="Roboto"/>
+          <w:b/>
+          <w:bCs/>
+          <w:sz w:val="20"/>
+          <w:szCs w:val="20"/>
+        </w:rPr>
+        <w:t>What are functions in Python? When and why are they useful?</w:t>
+      </w:r>
+    </w:p>
+    <w:p>
+      <w:pPr>
+        <w:pStyle w:val="ListParagraph"/>
+        <w:spacing w:after="0" w:line="360" w:lineRule="auto"/>
+        <w:rPr>
+          <w:rFonts w:ascii="Roboto" w:hAnsi="Roboto"/>
+          <w:sz w:val="20"/>
+          <w:szCs w:val="20"/>
+        </w:rPr>
+      </w:pPr>
+      <w:r>
+        <w:rPr>
+          <w:rFonts w:ascii="Roboto" w:hAnsi="Roboto"/>
+          <w:sz w:val="20"/>
+          <w:szCs w:val="20"/>
+        </w:rPr>
+        <w:t>Functions in Python are reusable blocks of code that perform a specific task, useful for organizing code, improving readability, and promoting reusability by encapsulating logic into modular units.</w:t>
+      </w:r>
+    </w:p>
+    <w:p>
+      <w:pPr>
+        <w:pStyle w:val="ListParagraph"/>
+        <w:spacing w:after="0" w:line="360" w:lineRule="auto"/>
+        <w:rPr>
+          <w:rFonts w:ascii="Roboto" w:hAnsi="Roboto"/>
+          <w:sz w:val="20"/>
+          <w:szCs w:val="20"/>
+        </w:rPr>
+      </w:pPr>
+    </w:p>
+    <w:p>
+      <w:pPr>
+        <w:numPr>
+          <w:ilvl w:val="0"/>
+          <w:numId w:val="7"/>
+        </w:numPr>
+        <w:spacing w:after="0" w:line="360" w:lineRule="auto"/>
+        <w:rPr>
+          <w:rFonts w:ascii="Roboto" w:eastAsia="Roboto" w:hAnsi="Roboto" w:cs="Roboto"/>
+          <w:b/>
+          <w:bCs/>
+          <w:sz w:val="20"/>
+          <w:szCs w:val="20"/>
+        </w:rPr>
+      </w:pPr>
+      <w:r>
+        <w:rPr>
+          <w:rFonts w:ascii="Roboto" w:eastAsia="Roboto" w:hAnsi="Roboto" w:cs="Roboto"/>
+          <w:b/>
+          <w:bCs/>
+          <w:sz w:val="20"/>
+          <w:szCs w:val="20"/>
+        </w:rPr>
+        <w:t>In the section for Exercise 1 in this Learning Journal, you were asked in question 3 to set some goals for yourself while you complete this course.  In preparation for your next mentor call, make some notes on how you’ve progressed towards your goals so far.</w:t>
+      </w:r>
+    </w:p>
+    <w:p>
+      <w:pPr>
+        <w:spacing w:after="0" w:line="360" w:lineRule="auto"/>
+        <w:ind w:left="720"/>
+        <w:rPr>
+          <w:rFonts w:ascii="Roboto" w:hAnsi="Roboto"/>
+          <w:sz w:val="20"/>
+          <w:szCs w:val="20"/>
+        </w:rPr>
+      </w:pPr>
+      <w:r>
+        <w:rPr>
+          <w:rFonts w:ascii="Roboto" w:eastAsia="Roboto" w:hAnsi="Roboto" w:cs="Roboto"/>
+          <w:sz w:val="20"/>
+          <w:szCs w:val="20"/>
+        </w:rPr>
+        <w:t>I’m getting more comfortable using data structures after having some hands-on experience using them while working on the past few optional and main tasks for the achievement.</w:t>
+      </w:r>
+    </w:p>
+    <w:p>
+      <w:pPr>
+        <w:pStyle w:val="ListParagraph"/>
+        <w:spacing w:after="0" w:line="276" w:lineRule="auto"/>
+        <w:rPr>
+          <w:rFonts w:ascii="Roboto" w:eastAsia="Roboto" w:hAnsi="Roboto" w:cs="Roboto"/>
+          <w:sz w:val="20"/>
+          <w:szCs w:val="20"/>
+        </w:rPr>
+      </w:pPr>
+    </w:p>
     <w:sectPr>
       <w:pgSz w:w="11906" w:h="16838"/>
       <w:pgMar w:top="1440" w:right="1440" w:bottom="1440" w:left="1440" w:header="708" w:footer="708" w:gutter="0"/>
@@ -1788,6 +2371,146 @@
     </w:lvl>
   </w:abstractNum>
   <w:abstractNum w:abstractNumId="2" w15:restartNumberingAfterBreak="0">
+    <w:nsid w:val="585918B8"/>
+    <w:multiLevelType w:val="multilevel"/>
+    <w:tmpl w:val="ED186E40"/>
+    <w:lvl w:ilvl="0">
+      <w:start w:val="1"/>
+      <w:numFmt w:val="bullet"/>
+      <w:lvlText w:val="●"/>
+      <w:lvlJc w:val="left"/>
+      <w:pPr>
+        <w:ind w:left="1440" w:hanging="360"/>
+      </w:pPr>
+      <w:rPr>
+        <w:strike w:val="0"/>
+        <w:dstrike w:val="0"/>
+        <w:u w:val="none"/>
+        <w:effect w:val="none"/>
+      </w:rPr>
+    </w:lvl>
+    <w:lvl w:ilvl="1">
+      <w:start w:val="1"/>
+      <w:numFmt w:val="bullet"/>
+      <w:lvlText w:val="○"/>
+      <w:lvlJc w:val="left"/>
+      <w:pPr>
+        <w:ind w:left="2160" w:hanging="360"/>
+      </w:pPr>
+      <w:rPr>
+        <w:strike w:val="0"/>
+        <w:dstrike w:val="0"/>
+        <w:u w:val="none"/>
+        <w:effect w:val="none"/>
+      </w:rPr>
+    </w:lvl>
+    <w:lvl w:ilvl="2">
+      <w:start w:val="1"/>
+      <w:numFmt w:val="bullet"/>
+      <w:lvlText w:val="■"/>
+      <w:lvlJc w:val="left"/>
+      <w:pPr>
+        <w:ind w:left="2880" w:hanging="360"/>
+      </w:pPr>
+      <w:rPr>
+        <w:strike w:val="0"/>
+        <w:dstrike w:val="0"/>
+        <w:u w:val="none"/>
+        <w:effect w:val="none"/>
+      </w:rPr>
+    </w:lvl>
+    <w:lvl w:ilvl="3">
+      <w:start w:val="1"/>
+      <w:numFmt w:val="bullet"/>
+      <w:lvlText w:val="●"/>
+      <w:lvlJc w:val="left"/>
+      <w:pPr>
+        <w:ind w:left="3600" w:hanging="360"/>
+      </w:pPr>
+      <w:rPr>
+        <w:strike w:val="0"/>
+        <w:dstrike w:val="0"/>
+        <w:u w:val="none"/>
+        <w:effect w:val="none"/>
+      </w:rPr>
+    </w:lvl>
+    <w:lvl w:ilvl="4">
+      <w:start w:val="1"/>
+      <w:numFmt w:val="bullet"/>
+      <w:lvlText w:val="○"/>
+      <w:lvlJc w:val="left"/>
+      <w:pPr>
+        <w:ind w:left="4320" w:hanging="360"/>
+      </w:pPr>
+      <w:rPr>
+        <w:strike w:val="0"/>
+        <w:dstrike w:val="0"/>
+        <w:u w:val="none"/>
+        <w:effect w:val="none"/>
+      </w:rPr>
+    </w:lvl>
+    <w:lvl w:ilvl="5">
+      <w:start w:val="1"/>
+      <w:numFmt w:val="bullet"/>
+      <w:lvlText w:val="■"/>
+      <w:lvlJc w:val="left"/>
+      <w:pPr>
+        <w:ind w:left="5040" w:hanging="360"/>
+      </w:pPr>
+      <w:rPr>
+        <w:strike w:val="0"/>
+        <w:dstrike w:val="0"/>
+        <w:u w:val="none"/>
+        <w:effect w:val="none"/>
+      </w:rPr>
+    </w:lvl>
+    <w:lvl w:ilvl="6">
+      <w:start w:val="1"/>
+      <w:numFmt w:val="bullet"/>
+      <w:lvlText w:val="●"/>
+      <w:lvlJc w:val="left"/>
+      <w:pPr>
+        <w:ind w:left="5760" w:hanging="360"/>
+      </w:pPr>
+      <w:rPr>
+        <w:strike w:val="0"/>
+        <w:dstrike w:val="0"/>
+        <w:u w:val="none"/>
+        <w:effect w:val="none"/>
+      </w:rPr>
+    </w:lvl>
+    <w:lvl w:ilvl="7">
+      <w:start w:val="1"/>
+      <w:numFmt w:val="bullet"/>
+      <w:lvlText w:val="○"/>
+      <w:lvlJc w:val="left"/>
+      <w:pPr>
+        <w:ind w:left="6480" w:hanging="360"/>
+      </w:pPr>
+      <w:rPr>
+        <w:strike w:val="0"/>
+        <w:dstrike w:val="0"/>
+        <w:u w:val="none"/>
+        <w:effect w:val="none"/>
+      </w:rPr>
+    </w:lvl>
+    <w:lvl w:ilvl="8">
+      <w:start w:val="1"/>
+      <w:numFmt w:val="bullet"/>
+      <w:lvlText w:val="■"/>
+      <w:lvlJc w:val="left"/>
+      <w:pPr>
+        <w:ind w:left="7200" w:hanging="360"/>
+      </w:pPr>
+      <w:rPr>
+        <w:strike w:val="0"/>
+        <w:dstrike w:val="0"/>
+        <w:u w:val="none"/>
+        <w:effect w:val="none"/>
+      </w:rPr>
+    </w:lvl>
+  </w:abstractNum>
+  <w:abstractNum w:abstractNumId="3" w15:restartNumberingAfterBreak="0">
     <w:nsid w:val="64403B83"/>
     <w:multiLevelType w:val="hybridMultilevel"/>
     <w:tmpl w:val="83A24080"/>
@@ -1876,7 +2599,7 @@
       </w:pPr>
     </w:lvl>
   </w:abstractNum>
-  <w:abstractNum w:abstractNumId="3" w15:restartNumberingAfterBreak="0">
+  <w:abstractNum w:abstractNumId="4" w15:restartNumberingAfterBreak="0">
     <w:nsid w:val="65246BD6"/>
     <w:multiLevelType w:val="multilevel"/>
     <w:tmpl w:val="9E022A72"/>
@@ -2016,7 +2739,147 @@
       </w:rPr>
     </w:lvl>
   </w:abstractNum>
-  <w:abstractNum w:abstractNumId="4" w15:restartNumberingAfterBreak="0">
+  <w:abstractNum w:abstractNumId="5" w15:restartNumberingAfterBreak="0">
+    <w:nsid w:val="66F50347"/>
+    <w:multiLevelType w:val="multilevel"/>
+    <w:tmpl w:val="D2B27488"/>
+    <w:lvl w:ilvl="0">
+      <w:start w:val="1"/>
+      <w:numFmt w:val="decimal"/>
+      <w:lvlText w:val="%1."/>
+      <w:lvlJc w:val="left"/>
+      <w:pPr>
+        <w:ind w:left="720" w:hanging="360"/>
+      </w:pPr>
+      <w:rPr>
+        <w:strike w:val="0"/>
+        <w:dstrike w:val="0"/>
+        <w:u w:val="none"/>
+        <w:effect w:val="none"/>
+      </w:rPr>
+    </w:lvl>
+    <w:lvl w:ilvl="1">
+      <w:start w:val="1"/>
+      <w:numFmt w:val="lowerLetter"/>
+      <w:lvlText w:val="%2."/>
+      <w:lvlJc w:val="left"/>
+      <w:pPr>
+        <w:ind w:left="1440" w:hanging="360"/>
+      </w:pPr>
+      <w:rPr>
+        <w:strike w:val="0"/>
+        <w:dstrike w:val="0"/>
+        <w:u w:val="none"/>
+        <w:effect w:val="none"/>
+      </w:rPr>
+    </w:lvl>
+    <w:lvl w:ilvl="2">
+      <w:start w:val="1"/>
+      <w:numFmt w:val="lowerRoman"/>
+      <w:lvlText w:val="%3."/>
+      <w:lvlJc w:val="right"/>
+      <w:pPr>
+        <w:ind w:left="2160" w:hanging="360"/>
+      </w:pPr>
+      <w:rPr>
+        <w:strike w:val="0"/>
+        <w:dstrike w:val="0"/>
+        <w:u w:val="none"/>
+        <w:effect w:val="none"/>
+      </w:rPr>
+    </w:lvl>
+    <w:lvl w:ilvl="3">
+      <w:start w:val="1"/>
+      <w:numFmt w:val="decimal"/>
+      <w:lvlText w:val="%4."/>
+      <w:lvlJc w:val="left"/>
+      <w:pPr>
+        <w:ind w:left="2880" w:hanging="360"/>
+      </w:pPr>
+      <w:rPr>
+        <w:strike w:val="0"/>
+        <w:dstrike w:val="0"/>
+        <w:u w:val="none"/>
+        <w:effect w:val="none"/>
+      </w:rPr>
+    </w:lvl>
+    <w:lvl w:ilvl="4">
+      <w:start w:val="1"/>
+      <w:numFmt w:val="lowerLetter"/>
+      <w:lvlText w:val="%5."/>
+      <w:lvlJc w:val="left"/>
+      <w:pPr>
+        <w:ind w:left="3600" w:hanging="360"/>
+      </w:pPr>
+      <w:rPr>
+        <w:strike w:val="0"/>
+        <w:dstrike w:val="0"/>
+        <w:u w:val="none"/>
+        <w:effect w:val="none"/>
+      </w:rPr>
+    </w:lvl>
+    <w:lvl w:ilvl="5">
+      <w:start w:val="1"/>
+      <w:numFmt w:val="lowerRoman"/>
+      <w:lvlText w:val="%6."/>
+      <w:lvlJc w:val="right"/>
+      <w:pPr>
+        <w:ind w:left="4320" w:hanging="360"/>
+      </w:pPr>
+      <w:rPr>
+        <w:strike w:val="0"/>
+        <w:dstrike w:val="0"/>
+        <w:u w:val="none"/>
+        <w:effect w:val="none"/>
+      </w:rPr>
+    </w:lvl>
+    <w:lvl w:ilvl="6">
+      <w:start w:val="1"/>
+      <w:numFmt w:val="decimal"/>
+      <w:lvlText w:val="%7."/>
+      <w:lvlJc w:val="left"/>
+      <w:pPr>
+        <w:ind w:left="5040" w:hanging="360"/>
+      </w:pPr>
+      <w:rPr>
+        <w:strike w:val="0"/>
+        <w:dstrike w:val="0"/>
+        <w:u w:val="none"/>
+        <w:effect w:val="none"/>
+      </w:rPr>
+    </w:lvl>
+    <w:lvl w:ilvl="7">
+      <w:start w:val="1"/>
+      <w:numFmt w:val="lowerLetter"/>
+      <w:lvlText w:val="%8."/>
+      <w:lvlJc w:val="left"/>
+      <w:pPr>
+        <w:ind w:left="5760" w:hanging="360"/>
+      </w:pPr>
+      <w:rPr>
+        <w:strike w:val="0"/>
+        <w:dstrike w:val="0"/>
+        <w:u w:val="none"/>
+        <w:effect w:val="none"/>
+      </w:rPr>
+    </w:lvl>
+    <w:lvl w:ilvl="8">
+      <w:start w:val="1"/>
+      <w:numFmt w:val="lowerRoman"/>
+      <w:lvlText w:val="%9."/>
+      <w:lvlJc w:val="right"/>
+      <w:pPr>
+        <w:ind w:left="6480" w:hanging="360"/>
+      </w:pPr>
+      <w:rPr>
+        <w:strike w:val="0"/>
+        <w:dstrike w:val="0"/>
+        <w:u w:val="none"/>
+        <w:effect w:val="none"/>
+      </w:rPr>
+    </w:lvl>
+  </w:abstractNum>
+  <w:abstractNum w:abstractNumId="6" w15:restartNumberingAfterBreak="0">
     <w:nsid w:val="67FE57C3"/>
     <w:multiLevelType w:val="hybridMultilevel"/>
     <w:tmpl w:val="17FED6A4"/>
@@ -2105,7 +2968,7 @@
       </w:pPr>
     </w:lvl>
   </w:abstractNum>
-  <w:abstractNum w:abstractNumId="5" w15:restartNumberingAfterBreak="0">
+  <w:abstractNum w:abstractNumId="7" w15:restartNumberingAfterBreak="0">
     <w:nsid w:val="7ECA6716"/>
     <w:multiLevelType w:val="multilevel"/>
     <w:tmpl w:val="2A568CCA"/>
@@ -2245,8 +3108,148 @@
       </w:rPr>
     </w:lvl>
   </w:abstractNum>
+  <w:abstractNum w:abstractNumId="8" w15:restartNumberingAfterBreak="0">
+    <w:nsid w:val="7FBB6ADB"/>
+    <w:multiLevelType w:val="multilevel"/>
+    <w:tmpl w:val="D2B27488"/>
+    <w:lvl w:ilvl="0">
+      <w:start w:val="1"/>
+      <w:numFmt w:val="decimal"/>
+      <w:lvlText w:val="%1."/>
+      <w:lvlJc w:val="left"/>
+      <w:pPr>
+        <w:ind w:left="720" w:hanging="360"/>
+      </w:pPr>
+      <w:rPr>
+        <w:strike w:val="0"/>
+        <w:dstrike w:val="0"/>
+        <w:u w:val="none"/>
+        <w:effect w:val="none"/>
+      </w:rPr>
+    </w:lvl>
+    <w:lvl w:ilvl="1">
+      <w:start w:val="1"/>
+      <w:numFmt w:val="lowerLetter"/>
+      <w:lvlText w:val="%2."/>
+      <w:lvlJc w:val="left"/>
+      <w:pPr>
+        <w:ind w:left="1440" w:hanging="360"/>
+      </w:pPr>
+      <w:rPr>
+        <w:strike w:val="0"/>
+        <w:dstrike w:val="0"/>
+        <w:u w:val="none"/>
+        <w:effect w:val="none"/>
+      </w:rPr>
+    </w:lvl>
+    <w:lvl w:ilvl="2">
+      <w:start w:val="1"/>
+      <w:numFmt w:val="lowerRoman"/>
+      <w:lvlText w:val="%3."/>
+      <w:lvlJc w:val="right"/>
+      <w:pPr>
+        <w:ind w:left="2160" w:hanging="360"/>
+      </w:pPr>
+      <w:rPr>
+        <w:strike w:val="0"/>
+        <w:dstrike w:val="0"/>
+        <w:u w:val="none"/>
+        <w:effect w:val="none"/>
+      </w:rPr>
+    </w:lvl>
+    <w:lvl w:ilvl="3">
+      <w:start w:val="1"/>
+      <w:numFmt w:val="decimal"/>
+      <w:lvlText w:val="%4."/>
+      <w:lvlJc w:val="left"/>
+      <w:pPr>
+        <w:ind w:left="2880" w:hanging="360"/>
+      </w:pPr>
+      <w:rPr>
+        <w:strike w:val="0"/>
+        <w:dstrike w:val="0"/>
+        <w:u w:val="none"/>
+        <w:effect w:val="none"/>
+      </w:rPr>
+    </w:lvl>
+    <w:lvl w:ilvl="4">
+      <w:start w:val="1"/>
+      <w:numFmt w:val="lowerLetter"/>
+      <w:lvlText w:val="%5."/>
+      <w:lvlJc w:val="left"/>
+      <w:pPr>
+        <w:ind w:left="3600" w:hanging="360"/>
+      </w:pPr>
+      <w:rPr>
+        <w:strike w:val="0"/>
+        <w:dstrike w:val="0"/>
+        <w:u w:val="none"/>
+        <w:effect w:val="none"/>
+      </w:rPr>
+    </w:lvl>
+    <w:lvl w:ilvl="5">
+      <w:start w:val="1"/>
+      <w:numFmt w:val="lowerRoman"/>
+      <w:lvlText w:val="%6."/>
+      <w:lvlJc w:val="right"/>
+      <w:pPr>
+        <w:ind w:left="4320" w:hanging="360"/>
+      </w:pPr>
+      <w:rPr>
+        <w:strike w:val="0"/>
+        <w:dstrike w:val="0"/>
+        <w:u w:val="none"/>
+        <w:effect w:val="none"/>
+      </w:rPr>
+    </w:lvl>
+    <w:lvl w:ilvl="6">
+      <w:start w:val="1"/>
+      <w:numFmt w:val="decimal"/>
+      <w:lvlText w:val="%7."/>
+      <w:lvlJc w:val="left"/>
+      <w:pPr>
+        <w:ind w:left="5040" w:hanging="360"/>
+      </w:pPr>
+      <w:rPr>
+        <w:strike w:val="0"/>
+        <w:dstrike w:val="0"/>
+        <w:u w:val="none"/>
+        <w:effect w:val="none"/>
+      </w:rPr>
+    </w:lvl>
+    <w:lvl w:ilvl="7">
+      <w:start w:val="1"/>
+      <w:numFmt w:val="lowerLetter"/>
+      <w:lvlText w:val="%8."/>
+      <w:lvlJc w:val="left"/>
+      <w:pPr>
+        <w:ind w:left="5760" w:hanging="360"/>
+      </w:pPr>
+      <w:rPr>
+        <w:strike w:val="0"/>
+        <w:dstrike w:val="0"/>
+        <w:u w:val="none"/>
+        <w:effect w:val="none"/>
+      </w:rPr>
+    </w:lvl>
+    <w:lvl w:ilvl="8">
+      <w:start w:val="1"/>
+      <w:numFmt w:val="lowerRoman"/>
+      <w:lvlText w:val="%9."/>
+      <w:lvlJc w:val="right"/>
+      <w:pPr>
+        <w:ind w:left="6480" w:hanging="360"/>
+      </w:pPr>
+      <w:rPr>
+        <w:strike w:val="0"/>
+        <w:dstrike w:val="0"/>
+        <w:u w:val="none"/>
+        <w:effect w:val="none"/>
+      </w:rPr>
+    </w:lvl>
+  </w:abstractNum>
   <w:num w:numId="1">
-    <w:abstractNumId w:val="3"/>
+    <w:abstractNumId w:val="4"/>
     <w:lvlOverride w:ilvl="0">
       <w:startOverride w:val="1"/>
     </w:lvlOverride>
@@ -2276,7 +3279,7 @@
     </w:lvlOverride>
   </w:num>
   <w:num w:numId="2">
-    <w:abstractNumId w:val="5"/>
+    <w:abstractNumId w:val="7"/>
     <w:lvlOverride w:ilvl="0">
       <w:startOverride w:val="1"/>
     </w:lvlOverride>
@@ -2306,10 +3309,10 @@
     </w:lvlOverride>
   </w:num>
   <w:num w:numId="3">
-    <w:abstractNumId w:val="2"/>
+    <w:abstractNumId w:val="3"/>
   </w:num>
   <w:num w:numId="4">
-    <w:abstractNumId w:val="4"/>
+    <w:abstractNumId w:val="6"/>
   </w:num>
   <w:num w:numId="5">
     <w:abstractNumId w:val="1"/>
@@ -2343,6 +3346,51 @@
   </w:num>
   <w:num w:numId="6">
     <w:abstractNumId w:val="0"/>
+  </w:num>
+  <w:num w:numId="7">
+    <w:abstractNumId w:val="5"/>
+    <w:lvlOverride w:ilvl="0">
+      <w:startOverride w:val="1"/>
+    </w:lvlOverride>
+    <w:lvlOverride w:ilvl="1">
+      <w:startOverride w:val="1"/>
+    </w:lvlOverride>
+    <w:lvlOverride w:ilvl="2">
+      <w:startOverride w:val="1"/>
+    </w:lvlOverride>
+    <w:lvlOverride w:ilvl="3">
+      <w:startOverride w:val="1"/>
+    </w:lvlOverride>
+    <w:lvlOverride w:ilvl="4">
+      <w:startOverride w:val="1"/>
+    </w:lvlOverride>
+    <w:lvlOverride w:ilvl="5">
+      <w:startOverride w:val="1"/>
+    </w:lvlOverride>
+    <w:lvlOverride w:ilvl="6">
+      <w:startOverride w:val="1"/>
+    </w:lvlOverride>
+    <w:lvlOverride w:ilvl="7">
+      <w:startOverride w:val="1"/>
+    </w:lvlOverride>
+    <w:lvlOverride w:ilvl="8">
+      <w:startOverride w:val="1"/>
+    </w:lvlOverride>
+  </w:num>
+  <w:num w:numId="8">
+    <w:abstractNumId w:val="2"/>
+    <w:lvlOverride w:ilvl="0"/>
+    <w:lvlOverride w:ilvl="1"/>
+    <w:lvlOverride w:ilvl="2"/>
+    <w:lvlOverride w:ilvl="3"/>
+    <w:lvlOverride w:ilvl="4"/>
+    <w:lvlOverride w:ilvl="5"/>
+    <w:lvlOverride w:ilvl="6"/>
+    <w:lvlOverride w:ilvl="7"/>
+    <w:lvlOverride w:ilvl="8"/>
+  </w:num>
+  <w:num w:numId="9">
+    <w:abstractNumId w:val="8"/>
   </w:num>
 </w:numbering>
 </file>
@@ -2745,7 +3793,7 @@
   <w:style w:type="paragraph" w:default="1" w:styleId="Normal">
     <w:name w:val="Normal"/>
     <w:qFormat/>
-    <w:rsid w:val="0016435F"/>
+    <w:rsid w:val="00607485"/>
   </w:style>
   <w:style w:type="paragraph" w:styleId="Heading2">
     <w:name w:val="heading 2"/>
@@ -2819,6 +3867,7 @@
   <w:style w:type="character" w:default="1" w:styleId="DefaultParagraphFont">
     <w:name w:val="Default Paragraph Font"/>
     <w:uiPriority w:val="1"/>
+    <w:semiHidden/>
     <w:unhideWhenUsed/>
   </w:style>
   <w:style w:type="table" w:default="1" w:styleId="TableNormal">

</xml_diff>